<commit_message>
moved some repetitive code out into a .R script.  Made plots for minimum and maximum temperature
</commit_message>
<xml_diff>
--- a/docs/within season climate-density revised.docx
+++ b/docs/within season climate-density revised.docx
@@ -22,6 +22,9 @@
       <w:r>
         <w:t>Eric R. Scott, Ji-Peng Wei, Xin Li, Colin M. Orians</w:t>
       </w:r>
+      <w:r>
+        <w:t>, Wen-Yan Han</w:t>
+      </w:r>
     </w:p>
     <w:p>
       <w:pPr>
@@ -137,9 +140,6 @@
       <w:pPr>
         <w:spacing w:line="480" w:lineRule="auto"/>
         <w:ind w:firstLine="720"/>
-        <w:rPr>
-          <w:del w:id="0" w:author="Scott, Eric R." w:date="2020-03-14T17:31:00Z"/>
-        </w:rPr>
       </w:pPr>
       <w:r>
         <w:t xml:space="preserve">The years between 2010 and 2019 represent the warmest decade on record </w:t>
@@ -279,12 +279,6 @@
       <w:r>
         <w:t xml:space="preserve">. </w:t>
       </w:r>
-    </w:p>
-    <w:p>
-      <w:pPr>
-        <w:spacing w:line="480" w:lineRule="auto"/>
-        <w:ind w:firstLine="720"/>
-      </w:pPr>
       <w:r>
         <w:t xml:space="preserve">Because insects are poikilotherms, </w:t>
       </w:r>
@@ -439,35 +433,32 @@
         <w:rPr>
           <w:noProof/>
         </w:rPr>
-        <w:t xml:space="preserve">(Bebber et al., 2013; Macgregor et </w:t>
-      </w:r>
-      <w:r>
-        <w:rPr>
-          <w:noProof/>
-        </w:rPr>
+        <w:t>(Bebber et al., 2013; Macgregor et al., 2019; Porter et al., 1991)</w:t>
+      </w:r>
+      <w:r>
+        <w:fldChar w:fldCharType="end"/>
+      </w:r>
+      <w:r>
+        <w:t>. Warming has</w:t>
+      </w:r>
+      <w:r>
+        <w:t xml:space="preserve"> </w:t>
+      </w:r>
+      <w:r>
+        <w:t>resulted</w:t>
+      </w:r>
+      <w:r>
+        <w:t xml:space="preserve"> in a</w:t>
+      </w:r>
+      <w:r>
+        <w:t xml:space="preserve"> documented</w:t>
+      </w:r>
+      <w:r>
+        <w:t xml:space="preserve"> </w:t>
+      </w:r>
+      <w:r>
         <w:lastRenderedPageBreak/>
-        <w:t>al., 2019; Porter et al., 1991)</w:t>
-      </w:r>
-      <w:r>
-        <w:fldChar w:fldCharType="end"/>
-      </w:r>
-      <w:r>
-        <w:t>. Warming has</w:t>
-      </w:r>
-      <w:r>
-        <w:t xml:space="preserve"> </w:t>
-      </w:r>
-      <w:r>
-        <w:t>resulted</w:t>
-      </w:r>
-      <w:r>
-        <w:t xml:space="preserve"> in a</w:t>
-      </w:r>
-      <w:r>
-        <w:t xml:space="preserve"> documented</w:t>
-      </w:r>
-      <w:r>
-        <w:t xml:space="preserve"> increase in</w:t>
+        <w:t>increase in</w:t>
       </w:r>
       <w:r>
         <w:t xml:space="preserve"> herbivory </w:t>
@@ -911,15 +902,7 @@
         <w:t xml:space="preserve">their </w:t>
       </w:r>
       <w:r>
-        <w:t xml:space="preserve">abundance. However, multivoltine insects may offer an opportunity to study the effects of changes in temperature and precipitation over a shorter time scale. Multivoltine </w:t>
-      </w:r>
-      <w:proofErr w:type="gramStart"/>
-      <w:r>
-        <w:t>insects</w:t>
-      </w:r>
-      <w:proofErr w:type="gramEnd"/>
-      <w:r>
-        <w:t xml:space="preserve"> complete multiple generations per season, with each generation experiencing a unique climate history. Multivoltine insects are predicted to benefit from climate change because of the potential to add additional generations due to advancing phenology  </w:t>
+        <w:t xml:space="preserve">abundance. However, multivoltine insects may offer an opportunity to study the effects of changes in temperature and precipitation over a shorter time scale. Multivoltine insects complete multiple generations per season, with each generation experiencing a unique climate history. Multivoltine insects are predicted to benefit from climate change because of the potential to add additional generations due to advancing phenology  </w:t>
       </w:r>
       <w:r>
         <w:fldChar w:fldCharType="begin" w:fldLock="1"/>
@@ -978,13 +961,8 @@
       <w:r>
         <w:fldChar w:fldCharType="end"/>
       </w:r>
-      <w:ins w:id="1" w:author="Scott, Eric R." w:date="2020-03-11T17:30:00Z">
-        <w:r>
-          <w:t>.</w:t>
-        </w:r>
-      </w:ins>
-      <w:r>
-        <w:t xml:space="preserve"> </w:t>
+      <w:r>
+        <w:t xml:space="preserve">. </w:t>
       </w:r>
       <w:r>
         <w:t>For multivoltine organisms, focusing on changes in mean annual temperature and precipitation</w:t>
@@ -2695,7 +2673,7 @@
       <w:r>
         <w:t xml:space="preserve">, </w:t>
       </w:r>
-      <w:commentRangeStart w:id="2"/>
+      <w:commentRangeStart w:id="0"/>
       <w:r>
         <w:t xml:space="preserve">the mean survival time for female </w:t>
       </w:r>
@@ -2727,12 +2705,12 @@
       <w:r>
         <w:fldChar w:fldCharType="end"/>
       </w:r>
-      <w:commentRangeEnd w:id="2"/>
+      <w:commentRangeEnd w:id="0"/>
       <w:r>
         <w:rPr>
           <w:rStyle w:val="CommentReference"/>
         </w:rPr>
-        <w:commentReference w:id="2"/>
+        <w:commentReference w:id="0"/>
       </w:r>
       <w:r>
         <w:t>.</w:t>
@@ -2814,19 +2792,19 @@
       <w:r>
         <w:t xml:space="preserve"> </w:t>
       </w:r>
-      <w:commentRangeStart w:id="3"/>
+      <w:commentRangeStart w:id="1"/>
       <w:r>
         <w:t>(Figure S1)</w:t>
       </w:r>
       <w:r>
         <w:t xml:space="preserve">. </w:t>
       </w:r>
-      <w:commentRangeEnd w:id="3"/>
+      <w:commentRangeEnd w:id="1"/>
       <w:r>
         <w:rPr>
           <w:rStyle w:val="CommentReference"/>
         </w:rPr>
-        <w:commentReference w:id="3"/>
+        <w:commentReference w:id="1"/>
       </w:r>
       <w:r>
         <w:t>To avoid unstable estimates</w:t>
@@ -3615,7 +3593,11 @@
         <w:t xml:space="preserve"> the addition of</w:t>
       </w:r>
       <w:r>
-        <w:t xml:space="preserve"> observer as </w:t>
+        <w:t xml:space="preserve"> </w:t>
+      </w:r>
+      <w:commentRangeStart w:id="2"/>
+      <w:r>
+        <w:t xml:space="preserve">observer as </w:t>
       </w:r>
       <w:r>
         <w:t xml:space="preserve">a </w:t>
@@ -3624,7 +3606,17 @@
         <w:t>random effect</w:t>
       </w:r>
       <w:r>
-        <w:t xml:space="preserve"> to account for differences in detection probability among the three researchers who collected leafhopper count data</w:t>
+        <w:t xml:space="preserve"> </w:t>
+      </w:r>
+      <w:commentRangeEnd w:id="2"/>
+      <w:r>
+        <w:rPr>
+          <w:rStyle w:val="CommentReference"/>
+        </w:rPr>
+        <w:commentReference w:id="2"/>
+      </w:r>
+      <w:r>
+        <w:t>to account for differences in detection probability among the three researchers who collected leafhopper count data</w:t>
       </w:r>
       <w:r>
         <w:t>. This GAM was fit</w:t>
@@ -3728,9 +3720,6 @@
       <w:pPr>
         <w:spacing w:line="480" w:lineRule="auto"/>
         <w:ind w:left="720" w:firstLine="720"/>
-        <w:rPr>
-          <w:ins w:id="5" w:author="Scott, Eric R." w:date="2020-03-14T17:15:00Z"/>
-        </w:rPr>
       </w:pPr>
       <w:r>
         <w:t xml:space="preserve">Figure 1. Weather patterns and leafhopper densities over the course of this study (June 5 through July 26, 2017). </w:t>
@@ -3814,8 +3803,6 @@
         <w:spacing w:line="480" w:lineRule="auto"/>
         <w:ind w:firstLine="720"/>
       </w:pPr>
-      <w:bookmarkStart w:id="6" w:name="_GoBack"/>
-      <w:bookmarkEnd w:id="6"/>
     </w:p>
     <w:p>
       <w:pPr>
@@ -4007,15 +3994,7 @@
       </w:r>
       <w:proofErr w:type="spellEnd"/>
       <w:r>
-        <w:t xml:space="preserve"> = 2.6, p &lt; </w:t>
-      </w:r>
-      <w:proofErr w:type="gramStart"/>
-      <w:r>
-        <w:t>0.001)(</w:t>
-      </w:r>
-      <w:proofErr w:type="gramEnd"/>
-      <w:r>
-        <w:t xml:space="preserve">Fig. </w:t>
+        <w:t xml:space="preserve"> = 2.6, p &lt; 0.001)(Fig. </w:t>
       </w:r>
       <w:r>
         <w:t>3A</w:t>
@@ -4477,8 +4456,6 @@
           </wp:inline>
         </w:drawing>
       </w:r>
-      <w:commentRangeStart w:id="7"/>
-      <w:commentRangeEnd w:id="7"/>
     </w:p>
     <w:p>
       <w:pPr>
@@ -4532,18 +4509,8 @@
         <w:pStyle w:val="Heading1"/>
         <w:spacing w:line="480" w:lineRule="auto"/>
       </w:pPr>
-      <w:commentRangeStart w:id="8"/>
       <w:r>
         <w:t>Discussion</w:t>
-      </w:r>
-      <w:commentRangeEnd w:id="8"/>
-      <w:r>
-        <w:rPr>
-          <w:rStyle w:val="CommentReference"/>
-          <w:rFonts w:asciiTheme="minorHAnsi" w:eastAsiaTheme="minorEastAsia" w:hAnsiTheme="minorHAnsi" w:cstheme="minorBidi"/>
-          <w:color w:val="auto"/>
-        </w:rPr>
-        <w:commentReference w:id="8"/>
       </w:r>
     </w:p>
     <w:p>
@@ -4649,82 +4616,73 @@
         <w:t xml:space="preserve">that tea plants in this experiment were not water limited.  </w:t>
       </w:r>
       <w:r>
-        <w:t>Temperature and precipitation had high concurvity (analogous to collinearity)</w:t>
-      </w:r>
-      <w:r>
-        <w:t>,</w:t>
+        <w:t>Temperature and precipitation had high concurvity (analogous to collinearity), and</w:t>
+      </w:r>
+      <w:r>
+        <w:t xml:space="preserve"> precipitation is likely a proxy for sunlight and photosynthetic activity</w:t>
+      </w:r>
+      <w:r>
+        <w:t xml:space="preserve"> in this experiment</w:t>
+      </w:r>
+      <w:r>
+        <w:t xml:space="preserve"> since high precipitation resulted in slower shoot growth. </w:t>
+      </w:r>
+      <w:r>
+        <w:t xml:space="preserve">Responses to changes in temperature and precipitation by tea shoot growth were mostly immediate, as the relationship between growth and weather is strongest </w:t>
+      </w:r>
+      <w:r>
+        <w:t>with only 1 day of lag.</w:t>
+      </w:r>
+    </w:p>
+    <w:p>
+      <w:pPr>
+        <w:spacing w:line="480" w:lineRule="auto"/>
+        <w:ind w:firstLine="720"/>
+      </w:pPr>
+      <w:r>
+        <w:t xml:space="preserve">Leafhopper density, on the other hand, </w:t>
+      </w:r>
+      <w:r>
+        <w:t>increased</w:t>
       </w:r>
       <w:r>
         <w:t xml:space="preserve"> </w:t>
       </w:r>
       <w:r>
-        <w:t>and</w:t>
-      </w:r>
-      <w:r>
-        <w:t xml:space="preserve"> precipitation is likely a proxy for sunlight and photosynthetic activity</w:t>
-      </w:r>
-      <w:r>
-        <w:t xml:space="preserve"> in this experiment</w:t>
-      </w:r>
-      <w:r>
-        <w:t xml:space="preserve"> since high precipitation resulted in slower shoot growth. </w:t>
-      </w:r>
-      <w:r>
-        <w:t xml:space="preserve">Responses to changes in temperature and precipitation by tea shoot growth were mostly immediate, as the relationship between growth and weather is strongest </w:t>
-      </w:r>
-      <w:r>
-        <w:t>with only 1 day of lag.</w:t>
-      </w:r>
-    </w:p>
-    <w:p>
-      <w:pPr>
-        <w:spacing w:line="480" w:lineRule="auto"/>
-        <w:ind w:firstLine="720"/>
-      </w:pPr>
-      <w:r>
-        <w:t xml:space="preserve">Leafhopper density, on the other hand, </w:t>
-      </w:r>
-      <w:r>
-        <w:t>increased</w:t>
+        <w:t>in</w:t>
+      </w:r>
+      <w:r>
+        <w:t xml:space="preserve"> wet and cool conditions.  This </w:t>
+      </w:r>
+      <w:r>
+        <w:t>suggests that</w:t>
+      </w:r>
+      <w:r>
+        <w:t xml:space="preserve"> desiccation </w:t>
+      </w:r>
+      <w:r>
+        <w:t>may be an important</w:t>
+      </w:r>
+      <w:r>
+        <w:t xml:space="preserve"> source of mortality for </w:t>
+      </w:r>
+      <w:r>
+        <w:rPr>
+          <w:i/>
+          <w:iCs/>
+        </w:rPr>
+        <w:t>E. onukii</w:t>
+      </w:r>
+      <w:r>
+        <w:t xml:space="preserve"> in the field</w:t>
+      </w:r>
+      <w:r>
+        <w:t>.</w:t>
       </w:r>
       <w:r>
         <w:t xml:space="preserve"> </w:t>
       </w:r>
       <w:r>
-        <w:t>in</w:t>
-      </w:r>
-      <w:r>
-        <w:t xml:space="preserve"> wet and cool conditions.  This </w:t>
-      </w:r>
-      <w:r>
-        <w:t>suggests that</w:t>
-      </w:r>
-      <w:r>
-        <w:t xml:space="preserve"> desiccation </w:t>
-      </w:r>
-      <w:r>
-        <w:t>may be an important</w:t>
-      </w:r>
-      <w:r>
-        <w:t xml:space="preserve"> source of mortality for </w:t>
-      </w:r>
-      <w:r>
-        <w:rPr>
-          <w:i/>
-          <w:iCs/>
-        </w:rPr>
-        <w:t>E. onukii</w:t>
-      </w:r>
-      <w:r>
-        <w:t xml:space="preserve"> in the field</w:t>
-      </w:r>
-      <w:r>
-        <w:t>.</w:t>
-      </w:r>
-      <w:r>
-        <w:t xml:space="preserve"> </w:t>
-      </w:r>
-      <w:r>
         <w:t xml:space="preserve">Our results agree with previous studies.  For example, </w:t>
       </w:r>
       <w:r>
@@ -4764,24 +4722,24 @@
       <w:r>
         <w:t xml:space="preserve">, although they also found that </w:t>
       </w:r>
-      <w:commentRangeStart w:id="9"/>
-      <w:commentRangeStart w:id="10"/>
+      <w:commentRangeStart w:id="5"/>
+      <w:commentRangeStart w:id="6"/>
       <w:r>
         <w:t xml:space="preserve">higher minimum temperatures </w:t>
       </w:r>
-      <w:commentRangeEnd w:id="9"/>
+      <w:commentRangeEnd w:id="5"/>
       <w:r>
         <w:rPr>
           <w:rStyle w:val="CommentReference"/>
         </w:rPr>
-        <w:commentReference w:id="9"/>
-      </w:r>
-      <w:commentRangeEnd w:id="10"/>
+        <w:commentReference w:id="5"/>
+      </w:r>
+      <w:commentRangeEnd w:id="6"/>
       <w:r>
         <w:rPr>
           <w:rStyle w:val="CommentReference"/>
         </w:rPr>
-        <w:commentReference w:id="10"/>
+        <w:commentReference w:id="6"/>
       </w:r>
       <w:r>
         <w:t>increased densities</w:t>
@@ -4918,10 +4876,7 @@
         <w:t>vitis</w:t>
       </w:r>
       <w:r>
-        <w:t>, under laboratory conditions and found an average development time of 5.9 days from egg to second instar and 8.7 days from egg to third instar.</w:t>
-      </w:r>
-      <w:r>
-        <w:t xml:space="preserve"> If development times are similar for </w:t>
+        <w:t xml:space="preserve">, under laboratory conditions and found an average development time of 5.9 days from egg to second instar and 8.7 days from egg to third instar. If development times are similar for </w:t>
       </w:r>
       <w:r>
         <w:rPr>
@@ -4931,10 +4886,7 @@
         <w:t>E. onukii</w:t>
       </w:r>
       <w:r>
-        <w:t>, then a lag time of about 9 days could be explained by an effect of temperature on egg eclosion.</w:t>
-      </w:r>
-      <w:r>
-        <w:t xml:space="preserve"> </w:t>
+        <w:t xml:space="preserve">, then a lag time of about 9 days could be explained by an effect of temperature on egg eclosion. </w:t>
       </w:r>
       <w:proofErr w:type="spellStart"/>
       <w:r>
@@ -5183,10 +5135,7 @@
         <w:ind w:firstLine="720"/>
       </w:pPr>
       <w:r>
-        <w:t xml:space="preserve">For both shoot growth and leafhopper density, precipitation had a stronger effect than temperature.  Although mean temperatures are increasing globally, changes in precipitation are less predictable and more variable within seasons. Given our model, wetter conditions are likely to result in slower shoot growth and more leafhoppers while drier conditions would result in faster shoot growth and fewer leafhoppers. To cope with increasing variability in precipitation, tea farmers in Fujian province may benefit from switching from yield focused strategies during dry conditions to quality focused strategies during wetter conditions. </w:t>
-      </w:r>
-      <w:r>
-        <w:t xml:space="preserve">For example, when leafhopper damage is too low, </w:t>
+        <w:t xml:space="preserve">For both shoot growth and leafhopper density, precipitation had a stronger effect than temperature.  Although mean temperatures are increasing globally, changes in precipitation are less predictable and more variable within seasons. Given our model, wetter conditions are likely to result in slower shoot growth and more leafhoppers while drier conditions would result in faster shoot growth and fewer leafhoppers. To cope with increasing variability in precipitation, tea farmers in Fujian province may benefit from switching from yield focused strategies during dry conditions to quality focused strategies during wetter conditions. For example, when leafhopper damage is too low, </w:t>
       </w:r>
       <w:proofErr w:type="spellStart"/>
       <w:r>
@@ -5222,10 +5171,7 @@
         <w:ind w:firstLine="720"/>
       </w:pPr>
       <w:r>
-        <w:t xml:space="preserve">Because we asked that all harvests be processed as Eastern Beauty oolong, </w:t>
-      </w:r>
-      <w:r>
-        <w:t xml:space="preserve">harvest was delayed for one of the two fields due to insufficient accumulation of leafhopper damage </w:t>
+        <w:t xml:space="preserve">Because we asked that all harvests be processed as Eastern Beauty oolong, harvest was delayed for one of the two fields due to insufficient accumulation of leafhopper damage </w:t>
       </w:r>
       <w:r>
         <w:lastRenderedPageBreak/>
@@ -5237,13 +5183,7 @@
       </w:r>
       <w:proofErr w:type="spellEnd"/>
       <w:r>
-        <w:t xml:space="preserve"> Tea Company, personal communication). This was the longest inter-harvest period (32 days) during the study, and it corresponded to a relatively low mean leafhopper density (0.047 leafhoppers/leaf). Interestingly however, this particular harvest period experienced higher than average precipitation (mean = 9.23 mm, median = 2 mm, 72% of days with some rain) and slightly cooler than average temperatures (26.13 ºC).</w:t>
-      </w:r>
-      <w:r>
-        <w:t xml:space="preserve"> </w:t>
-      </w:r>
-      <w:r>
-        <w:t xml:space="preserve">A previous study showed that feeding damage by </w:t>
+        <w:t xml:space="preserve"> Tea Company, personal communication). This was the longest inter-harvest period (32 days) during the study, and it corresponded to a relatively low mean leafhopper density (0.047 leafhoppers/leaf). Interestingly however, this particular harvest period experienced higher than average precipitation (mean = 9.23 mm, median = 2 mm, 72% of days with some rain) and slightly cooler than average temperatures (26.13 ºC). A previous study showed that feeding damage by </w:t>
       </w:r>
       <w:r>
         <w:rPr>
@@ -5432,19 +5372,7 @@
         <w:t>.</w:t>
       </w:r>
       <w:r>
-        <w:t xml:space="preserve"> </w:t>
-      </w:r>
-      <w:r>
-        <w:t>Tea quality</w:t>
-      </w:r>
-      <w:r>
-        <w:t xml:space="preserve"> </w:t>
-      </w:r>
-      <w:r>
-        <w:t>is determined primarily by the concentrations and composition of volatiles, catechins, methylxanthines, and amino acids.  In some tea cropping systems, metabolite blend can be more valuable than crop yield, resulting in farmers sacrificing yield to maximize quality in a number of ways</w:t>
-      </w:r>
-      <w:r>
-        <w:t xml:space="preserve">, including allowing for some damage by </w:t>
+        <w:t xml:space="preserve"> Tea quality is determined primarily by the concentrations and composition of volatiles, catechins, methylxanthines, and amino acids.  In some tea cropping systems, metabolite blend can be more valuable than crop yield, resulting in farmers sacrificing yield to maximize quality in a number of ways, including allowing for some damage by </w:t>
       </w:r>
       <w:r>
         <w:rPr>
@@ -5634,6 +5562,142 @@
       <w:r>
         <w:t>.</w:t>
       </w:r>
+    </w:p>
+    <w:p>
+      <w:pPr>
+        <w:pStyle w:val="Heading1"/>
+      </w:pPr>
+      <w:r>
+        <w:t>Acknowledgments</w:t>
+      </w:r>
+    </w:p>
+    <w:p/>
+    <w:p>
+      <w:pPr>
+        <w:spacing w:line="480" w:lineRule="auto"/>
+        <w:ind w:firstLine="567"/>
+        <w:rPr>
+          <w:color w:val="000000" w:themeColor="text1"/>
+        </w:rPr>
+      </w:pPr>
+      <w:r>
+        <w:t xml:space="preserve">We thank the </w:t>
+      </w:r>
+      <w:proofErr w:type="spellStart"/>
+      <w:r>
+        <w:t>Shanfu</w:t>
+      </w:r>
+      <w:proofErr w:type="spellEnd"/>
+      <w:r>
+        <w:t xml:space="preserve"> Tea Company who generously allowed us to use their farm as a study side and provided lodging</w:t>
+      </w:r>
+      <w:r>
+        <w:t xml:space="preserve">, food, and tea </w:t>
+      </w:r>
+      <w:r>
+        <w:t xml:space="preserve">for researchers on site. We especially thank the general manager Mr. Liu and the manager Mr. Zeng. </w:t>
+      </w:r>
+      <w:r>
+        <w:t xml:space="preserve">Dr. </w:t>
+      </w:r>
+      <w:proofErr w:type="spellStart"/>
+      <w:r>
+        <w:t>Qihong</w:t>
+      </w:r>
+      <w:proofErr w:type="spellEnd"/>
+      <w:r>
+        <w:t xml:space="preserve"> Du introduced us to the </w:t>
+      </w:r>
+      <w:proofErr w:type="spellStart"/>
+      <w:r>
+        <w:t>Shanfu</w:t>
+      </w:r>
+      <w:proofErr w:type="spellEnd"/>
+      <w:r>
+        <w:t xml:space="preserve"> Tea Company and helped arrange travel and lodging in </w:t>
+      </w:r>
+      <w:proofErr w:type="spellStart"/>
+      <w:r>
+        <w:t>Shaxian</w:t>
+      </w:r>
+      <w:proofErr w:type="spellEnd"/>
+      <w:r>
+        <w:t xml:space="preserve">. </w:t>
+      </w:r>
+      <w:r>
+        <w:t xml:space="preserve">Gabriel Taylor </w:t>
+      </w:r>
+      <w:r>
+        <w:t>assisted</w:t>
+      </w:r>
+      <w:r>
+        <w:t xml:space="preserve"> in data collection and data entry.</w:t>
+      </w:r>
+      <w:r>
+        <w:t xml:space="preserve"> Collin E. Edwards advised us on implementing the distributed lag non-linear models.</w:t>
+      </w:r>
+      <w:r>
+        <w:t xml:space="preserve"> </w:t>
+      </w:r>
+      <w:r>
+        <w:t>Funding was provided by</w:t>
+      </w:r>
+      <w:r>
+        <w:rPr>
+          <w:color w:val="000000" w:themeColor="text1"/>
+        </w:rPr>
+        <w:t xml:space="preserve"> NSF Grant </w:t>
+      </w:r>
+      <w:r>
+        <w:rPr>
+          <w:rFonts w:ascii="Calibri" w:hAnsi="Calibri" w:cs="Calibri"/>
+          <w:color w:val="000000" w:themeColor="text1"/>
+        </w:rPr>
+        <w:t>﻿</w:t>
+      </w:r>
+      <w:r>
+        <w:rPr>
+          <w:color w:val="000000" w:themeColor="text1"/>
+        </w:rPr>
+        <w:t>BCS-1313775</w:t>
+      </w:r>
+      <w:r>
+        <w:rPr>
+          <w:color w:val="000000" w:themeColor="text1"/>
+        </w:rPr>
+        <w:t>, the Tufts Institute for the Environment fellowship</w:t>
+      </w:r>
+      <w:r>
+        <w:rPr>
+          <w:color w:val="000000" w:themeColor="text1"/>
+        </w:rPr>
+        <w:t xml:space="preserve">, </w:t>
+      </w:r>
+      <w:r>
+        <w:rPr>
+          <w:color w:val="000000" w:themeColor="text1"/>
+        </w:rPr>
+        <w:t xml:space="preserve">and </w:t>
+      </w:r>
+      <w:r>
+        <w:rPr>
+          <w:color w:val="000000" w:themeColor="text1"/>
+        </w:rPr>
+        <w:t>the National Key R&amp;D Program of China (2017YFE0107500)</w:t>
+      </w:r>
+      <w:r>
+        <w:rPr>
+          <w:color w:val="000000" w:themeColor="text1"/>
+        </w:rPr>
+        <w:t>.</w:t>
+      </w:r>
+    </w:p>
+    <w:p/>
+    <w:p>
+      <w:pPr>
+        <w:spacing w:line="480" w:lineRule="auto"/>
+        <w:ind w:firstLine="720"/>
+      </w:pPr>
     </w:p>
     <w:p>
       <w:pPr>
@@ -5687,7 +5751,15 @@
           <w:rFonts w:ascii="Calibri" w:hAnsi="Calibri" w:cs="Calibri"/>
           <w:noProof/>
         </w:rPr>
-        <w:t xml:space="preserve">) Functional Quality Validate Indigenous Farmer Knowledge and Sensory Preferences in Tropical China. </w:t>
+        <w:t xml:space="preserve">) Functional Quality Validate Indigenous </w:t>
+      </w:r>
+      <w:r>
+        <w:rPr>
+          <w:rFonts w:ascii="Calibri" w:hAnsi="Calibri" w:cs="Calibri"/>
+          <w:noProof/>
+        </w:rPr>
+        <w:lastRenderedPageBreak/>
+        <w:t xml:space="preserve">Farmer Knowledge and Sensory Preferences in Tropical China. </w:t>
       </w:r>
       <w:r>
         <w:rPr>
@@ -5814,15 +5886,7 @@
           <w:rFonts w:ascii="Calibri" w:hAnsi="Calibri" w:cs="Calibri"/>
           <w:noProof/>
         </w:rPr>
-        <w:t xml:space="preserve">Bale, J. S., Masters, G. J., Hodkinson, I. D., Awmack, C., Bezemer, T. M., Brown, V. K., et al. (2002). Herbivory in global climate change research: direct effects of rising temperature on </w:t>
-      </w:r>
-      <w:r>
-        <w:rPr>
-          <w:rFonts w:ascii="Calibri" w:hAnsi="Calibri" w:cs="Calibri"/>
-          <w:noProof/>
-        </w:rPr>
-        <w:lastRenderedPageBreak/>
-        <w:t xml:space="preserve">insect herbivores. </w:t>
+        <w:t xml:space="preserve">Bale, J. S., Masters, G. J., Hodkinson, I. D., Awmack, C., Bezemer, T. M., Brown, V. K., et al. (2002). Herbivory in global climate change research: direct effects of rising temperature on insect herbivores. </w:t>
       </w:r>
       <w:r>
         <w:rPr>
@@ -6007,7 +6071,15 @@
           <w:rFonts w:ascii="Calibri" w:hAnsi="Calibri" w:cs="Calibri"/>
           <w:noProof/>
         </w:rPr>
-        <w:t xml:space="preserve">Cho, J.-Y., Mizutani, M., Shimizu, B., Kinoshita, T., Ogura, M., Tokoro, K., et al. (2007). Chemical Profiling and Gene Expression Profiling during the Manufacturing Process of Taiwan Oolong Tea “Oriental Beauty.” </w:t>
+        <w:t xml:space="preserve">Cho, J.-Y., Mizutani, M., Shimizu, B., Kinoshita, T., Ogura, M., Tokoro, K., et al. (2007). Chemical </w:t>
+      </w:r>
+      <w:r>
+        <w:rPr>
+          <w:rFonts w:ascii="Calibri" w:hAnsi="Calibri" w:cs="Calibri"/>
+          <w:noProof/>
+        </w:rPr>
+        <w:lastRenderedPageBreak/>
+        <w:t xml:space="preserve">Profiling and Gene Expression Profiling during the Manufacturing Process of Taiwan Oolong Tea “Oriental Beauty.” </w:t>
       </w:r>
       <w:r>
         <w:rPr>
@@ -6118,15 +6190,7 @@
           <w:rFonts w:ascii="Calibri" w:hAnsi="Calibri" w:cs="Calibri"/>
           <w:noProof/>
         </w:rPr>
-        <w:t xml:space="preserve">Deutsch, C. A., Tewksbury, J. J., Tigchelaar, M., Battisti, D. S., Merrill, S. C., Huey, R. B., et al. </w:t>
-      </w:r>
-      <w:r>
-        <w:rPr>
-          <w:rFonts w:ascii="Calibri" w:hAnsi="Calibri" w:cs="Calibri"/>
-          <w:noProof/>
-        </w:rPr>
-        <w:lastRenderedPageBreak/>
-        <w:t xml:space="preserve">(2018). Increase in crop losses to insect pests in a warming climate. </w:t>
+        <w:t xml:space="preserve">Deutsch, C. A., Tewksbury, J. J., Tigchelaar, M., Battisti, D. S., Merrill, S. C., Huey, R. B., et al. (2018). Increase in crop losses to insect pests in a warming climate. </w:t>
       </w:r>
       <w:r>
         <w:rPr>
@@ -6356,7 +6420,17 @@
           <w:iCs/>
           <w:noProof/>
         </w:rPr>
-        <w:t>J. Stat. Softw.</w:t>
+        <w:t xml:space="preserve">J. </w:t>
+      </w:r>
+      <w:r>
+        <w:rPr>
+          <w:rFonts w:ascii="Calibri" w:hAnsi="Calibri" w:cs="Calibri"/>
+          <w:i/>
+          <w:iCs/>
+          <w:noProof/>
+        </w:rPr>
+        <w:lastRenderedPageBreak/>
+        <w:t>Stat. Softw.</w:t>
       </w:r>
       <w:r>
         <w:rPr>
@@ -6511,15 +6585,7 @@
           <w:rFonts w:ascii="Calibri" w:hAnsi="Calibri" w:cs="Calibri"/>
           <w:noProof/>
         </w:rPr>
-        <w:t xml:space="preserve"> </w:t>
-      </w:r>
-      <w:r>
-        <w:rPr>
-          <w:rFonts w:ascii="Calibri" w:hAnsi="Calibri" w:cs="Calibri"/>
-          <w:noProof/>
-        </w:rPr>
-        <w:lastRenderedPageBreak/>
-        <w:t>57, 165–175. doi:10.1111/j.1570-7458.1990.tb01428.x.</w:t>
+        <w:t xml:space="preserve"> 57, 165–175. doi:10.1111/j.1570-7458.1990.tb01428.x.</w:t>
       </w:r>
     </w:p>
     <w:p>
@@ -6651,7 +6717,15 @@
           <w:rFonts w:ascii="Calibri" w:hAnsi="Calibri" w:cs="Calibri"/>
           <w:noProof/>
         </w:rPr>
-        <w:t xml:space="preserve"> 58, 1235–1244. doi:10.1016/j.jinsphys.2012.06.008.</w:t>
+        <w:t xml:space="preserve"> 58, 1235–1244. </w:t>
+      </w:r>
+      <w:r>
+        <w:rPr>
+          <w:rFonts w:ascii="Calibri" w:hAnsi="Calibri" w:cs="Calibri"/>
+          <w:noProof/>
+        </w:rPr>
+        <w:lastRenderedPageBreak/>
+        <w:t>doi:10.1016/j.jinsphys.2012.06.008.</w:t>
       </w:r>
     </w:p>
     <w:p>
@@ -6746,15 +6820,7 @@
           <w:rFonts w:ascii="Calibri" w:hAnsi="Calibri" w:cs="Calibri"/>
           <w:noProof/>
         </w:rPr>
-        <w:t xml:space="preserve">Kfoury, N., Scott, E. R., Orians, C. M., Ahmed, S., Cash, S. B., Griffin, T., et al. (2019). Plant-Climate Interaction Effects: Changes in the Relative Distribution and Concentration of the </w:t>
-      </w:r>
-      <w:r>
-        <w:rPr>
-          <w:rFonts w:ascii="Calibri" w:hAnsi="Calibri" w:cs="Calibri"/>
-          <w:noProof/>
-        </w:rPr>
-        <w:lastRenderedPageBreak/>
-        <w:t xml:space="preserve">Volatile Tea Leaf Metabolome in 2014–2016. </w:t>
+        <w:t xml:space="preserve">Kfoury, N., Scott, E. R., Orians, C. M., Ahmed, S., Cash, S. B., Griffin, T., et al. (2019). Plant-Climate Interaction Effects: Changes in the Relative Distribution and Concentration of the Volatile Tea Leaf Metabolome in 2014–2016. </w:t>
       </w:r>
       <w:r>
         <w:rPr>
@@ -6897,7 +6963,15 @@
           <w:rFonts w:ascii="Calibri" w:hAnsi="Calibri" w:cs="Calibri"/>
           <w:noProof/>
         </w:rPr>
-        <w:t xml:space="preserve"> 10. doi:10.1038/s41467-019-12479-w.</w:t>
+        <w:t xml:space="preserve"> 10. doi:10.1038/s41467-019-12479-</w:t>
+      </w:r>
+      <w:r>
+        <w:rPr>
+          <w:rFonts w:ascii="Calibri" w:hAnsi="Calibri" w:cs="Calibri"/>
+          <w:noProof/>
+        </w:rPr>
+        <w:lastRenderedPageBreak/>
+        <w:t>w.</w:t>
       </w:r>
     </w:p>
     <w:p>
@@ -7029,15 +7103,7 @@
           <w:rFonts w:ascii="Calibri" w:hAnsi="Calibri" w:cs="Calibri"/>
           <w:noProof/>
         </w:rPr>
-        <w:t xml:space="preserve">Porter, J. H., Parry, M. L., and Carter, T. R. (1991). The potential effects of climatic change on </w:t>
-      </w:r>
-      <w:r>
-        <w:rPr>
-          <w:rFonts w:ascii="Calibri" w:hAnsi="Calibri" w:cs="Calibri"/>
-          <w:noProof/>
-        </w:rPr>
-        <w:lastRenderedPageBreak/>
-        <w:t xml:space="preserve">agricultural insect pests. </w:t>
+        <w:t xml:space="preserve">Porter, J. H., Parry, M. L., and Carter, T. R. (1991). The potential effects of climatic change on agricultural insect pests. </w:t>
       </w:r>
       <w:r>
         <w:rPr>
@@ -7233,7 +7299,15 @@
           <w:rFonts w:ascii="Calibri" w:hAnsi="Calibri" w:cs="Calibri"/>
           <w:noProof/>
         </w:rPr>
-        <w:t xml:space="preserve">Scott, E. R., and Orians, C. M. (2018). “Differential Changes in Tea Quality as Influenced by Insect Herbivory,” in </w:t>
+        <w:t xml:space="preserve">Scott, E. R., and Orians, C. M. (2018). “Differential Changes in Tea Quality as Influenced by </w:t>
+      </w:r>
+      <w:r>
+        <w:rPr>
+          <w:rFonts w:ascii="Calibri" w:hAnsi="Calibri" w:cs="Calibri"/>
+          <w:noProof/>
+        </w:rPr>
+        <w:lastRenderedPageBreak/>
+        <w:t xml:space="preserve">Insect Herbivory,” in </w:t>
       </w:r>
       <w:r>
         <w:rPr>
@@ -7360,15 +7434,7 @@
           <w:rFonts w:ascii="Calibri" w:hAnsi="Calibri" w:cs="Calibri"/>
           <w:noProof/>
         </w:rPr>
-        <w:t xml:space="preserve">Tobin, P. C., Nagarkatti, S., Loeb, G., and Saunders, M. C. (2008). Historical and projected </w:t>
-      </w:r>
-      <w:r>
-        <w:rPr>
-          <w:rFonts w:ascii="Calibri" w:hAnsi="Calibri" w:cs="Calibri"/>
-          <w:noProof/>
-        </w:rPr>
-        <w:lastRenderedPageBreak/>
-        <w:t xml:space="preserve">interactions between climate change and insect voltinism in a multivoltine species. </w:t>
+        <w:t xml:space="preserve">Tobin, P. C., Nagarkatti, S., Loeb, G., and Saunders, M. C. (2008). Historical and projected interactions between climate change and insect voltinism in a multivoltine species. </w:t>
       </w:r>
       <w:r>
         <w:rPr>
@@ -7548,7 +7614,15 @@
           <w:rFonts w:ascii="Calibri" w:hAnsi="Calibri" w:cs="Calibri"/>
           <w:noProof/>
         </w:rPr>
-        <w:t xml:space="preserve">) to safely and effectively improve tea aroma. </w:t>
+        <w:t xml:space="preserve">) to safely and </w:t>
+      </w:r>
+      <w:r>
+        <w:rPr>
+          <w:rFonts w:ascii="Calibri" w:hAnsi="Calibri" w:cs="Calibri"/>
+          <w:noProof/>
+        </w:rPr>
+        <w:lastRenderedPageBreak/>
+        <w:t xml:space="preserve">effectively improve tea aroma. </w:t>
       </w:r>
       <w:r>
         <w:rPr>
@@ -7611,7 +7685,7 @@
 
 <file path=word/comments.xml><?xml version="1.0" encoding="utf-8"?>
 <w:comments xmlns:wpc="http://schemas.microsoft.com/office/word/2010/wordprocessingCanvas" xmlns:cx="http://schemas.microsoft.com/office/drawing/2014/chartex" xmlns:cx1="http://schemas.microsoft.com/office/drawing/2015/9/8/chartex" xmlns:cx2="http://schemas.microsoft.com/office/drawing/2015/10/21/chartex" xmlns:cx3="http://schemas.microsoft.com/office/drawing/2016/5/9/chartex" xmlns:cx4="http://schemas.microsoft.com/office/drawing/2016/5/10/chartex" xmlns:cx5="http://schemas.microsoft.com/office/drawing/2016/5/11/chartex" xmlns:cx6="http://schemas.microsoft.com/office/drawing/2016/5/12/chartex" xmlns:cx7="http://schemas.microsoft.com/office/drawing/2016/5/13/chartex" xmlns:cx8="http://schemas.microsoft.com/office/drawing/2016/5/14/chartex" xmlns:mc="http://schemas.openxmlformats.org/markup-compatibility/2006" xmlns:aink="http://schemas.microsoft.com/office/drawing/2016/ink" xmlns:am3d="http://schemas.microsoft.com/office/drawing/2017/model3d" xmlns:o="urn:schemas-microsoft-com:office:office" xmlns:r="http://schemas.openxmlformats.org/officeDocument/2006/relationships" xmlns:m="http://schemas.openxmlformats.org/officeDocument/2006/math" xmlns:v="urn:schemas-microsoft-com:vml" xmlns:wp14="http://schemas.microsoft.com/office/word/2010/wordprocessingDrawing" xmlns:wp="http://schemas.openxmlformats.org/drawingml/2006/wordprocessingDrawing" xmlns:w10="urn:schemas-microsoft-com:office:word" xmlns:w="http://schemas.openxmlformats.org/wordprocessingml/2006/main" xmlns:w14="http://schemas.microsoft.com/office/word/2010/wordml" xmlns:w15="http://schemas.microsoft.com/office/word/2012/wordml" xmlns:w16cid="http://schemas.microsoft.com/office/word/2016/wordml/cid" xmlns:w16se="http://schemas.microsoft.com/office/word/2015/wordml/symex" xmlns:wpg="http://schemas.microsoft.com/office/word/2010/wordprocessingGroup" xmlns:wpi="http://schemas.microsoft.com/office/word/2010/wordprocessingInk" xmlns:wne="http://schemas.microsoft.com/office/word/2006/wordml" xmlns:wps="http://schemas.microsoft.com/office/word/2010/wordprocessingShape" mc:Ignorable="w14 w15 w16se w16cid wp14">
-  <w:comment w:id="2" w:author="Scott, Eric R." w:date="2020-03-14T19:20:00Z" w:initials="SER">
+  <w:comment w:id="0" w:author="Scott, Eric R." w:date="2020-03-14T19:20:00Z" w:initials="SER">
     <w:p>
       <w:pPr>
         <w:pStyle w:val="CommentText"/>
@@ -7631,10 +7705,7 @@
       </w:r>
       <w:proofErr w:type="spellEnd"/>
       <w:r>
-        <w:t xml:space="preserve"> and Hauk found about 17 days for development time of E. vitis at 25ºC daytime temps.</w:t>
-      </w:r>
-      <w:r>
-        <w:t xml:space="preserve">  This actually would make more sense, but I lose so much data if I do a </w:t>
+        <w:t xml:space="preserve"> and Hauk found about 17 days for development time of E. vitis at 25ºC daytime temps.  This actually would make more sense, but I lose so much data if I do a </w:t>
       </w:r>
       <w:proofErr w:type="gramStart"/>
       <w:r>
@@ -7646,7 +7717,7 @@
       </w:r>
     </w:p>
   </w:comment>
-  <w:comment w:id="3" w:author="Scott, Eric R." w:date="2020-03-17T16:53:00Z" w:initials="SER">
+  <w:comment w:id="1" w:author="Scott, Eric R." w:date="2020-03-17T16:53:00Z" w:initials="SER">
     <w:p>
       <w:pPr>
         <w:pStyle w:val="CommentText"/>
@@ -7663,6 +7734,27 @@
         </w:rPr>
         <w:t>Appendix???</w:t>
       </w:r>
+    </w:p>
+  </w:comment>
+  <w:comment w:id="2" w:author="Scott, Eric R." w:date="2020-04-01T17:45:00Z" w:initials="SER">
+    <w:p>
+      <w:pPr>
+        <w:pStyle w:val="CommentText"/>
+      </w:pPr>
+      <w:r>
+        <w:rPr>
+          <w:rStyle w:val="CommentReference"/>
+        </w:rPr>
+        <w:annotationRef/>
+      </w:r>
+      <w:r>
+        <w:t xml:space="preserve">Include model and model output (p-values) from version with observer as fixed effect in supplemental.  </w:t>
+      </w:r>
+      <w:r>
+        <w:t xml:space="preserve">Here, mention that results did not differ (significance of fixed effects) when observer was treated as a fixed effect. </w:t>
+      </w:r>
+      <w:bookmarkStart w:id="3" w:name="_GoBack"/>
+      <w:bookmarkEnd w:id="3"/>
     </w:p>
   </w:comment>
   <w:comment w:id="4" w:author="Scott, Eric R." w:date="2020-03-13T15:28:00Z" w:initials="SER">
@@ -7677,20 +7769,11 @@
         <w:annotationRef/>
       </w:r>
       <w:r>
-        <w:t>Field A</w:t>
-      </w:r>
-      <w:r>
-        <w:t xml:space="preserve"> was </w:t>
-      </w:r>
-      <w:r>
-        <w:t>facing north east</w:t>
-      </w:r>
-      <w:r>
-        <w:t xml:space="preserve"> and received more morning sunlight, so could be just an artifact of counting in the morning.</w:t>
+        <w:t>Field A was facing north east and received more morning sunlight, so could be just an artifact of counting in the morning.</w:t>
       </w:r>
     </w:p>
   </w:comment>
-  <w:comment w:id="8" w:author="Scott, Eric R." w:date="2020-03-11T17:06:00Z" w:initials="SER">
+  <w:comment w:id="5" w:author="Scott, Eric R." w:date="2020-02-28T10:24:00Z" w:initials="SER">
     <w:p>
       <w:pPr>
         <w:pStyle w:val="CommentText"/>
@@ -7702,27 +7785,11 @@
         <w:annotationRef/>
       </w:r>
       <w:r>
-        <w:t>To add: Given these results, predict what might happen over time with increased warming.</w:t>
+        <w:t>I do have data for daily min, max, and mean temperature.  Actually, from the HOBO data logger I have hourly temperatures, so I could even do morning, mid-day, and evening temperatures or something like that if it made biological sense. Shi et al (2017) seems to suggest they are more active at night, so maybe nighttime vs. daytime temps would be an interesting breakdown.</w:t>
       </w:r>
     </w:p>
   </w:comment>
-  <w:comment w:id="9" w:author="Scott, Eric R." w:date="2020-02-28T10:24:00Z" w:initials="SER">
-    <w:p>
-      <w:pPr>
-        <w:pStyle w:val="CommentText"/>
-      </w:pPr>
-      <w:r>
-        <w:rPr>
-          <w:rStyle w:val="CommentReference"/>
-        </w:rPr>
-        <w:annotationRef/>
-      </w:r>
-      <w:r>
-        <w:t>I do have data for daily min, max, and mean temperature.  Actually, from the HOBO data logger I have hourly temperatures, so I could even do morning, mid-day, and evening temperatures or something like that if it made biological sense. Shi et al (2017) seems to suggest they are more active at night, so maybe nighttime vs. daytime temps would be an interesting breakdown.</w:t>
-      </w:r>
-    </w:p>
-  </w:comment>
-  <w:comment w:id="10" w:author="Collin Edwards" w:date="2020-03-04T12:49:00Z" w:initials="CE">
+  <w:comment w:id="6" w:author="Collin Edwards" w:date="2020-03-04T12:49:00Z" w:initials="CE">
     <w:p>
       <w:pPr>
         <w:pStyle w:val="CommentText"/>
@@ -7753,8 +7820,8 @@
 <w15:commentsEx xmlns:wpc="http://schemas.microsoft.com/office/word/2010/wordprocessingCanvas" xmlns:cx="http://schemas.microsoft.com/office/drawing/2014/chartex" xmlns:cx1="http://schemas.microsoft.com/office/drawing/2015/9/8/chartex" xmlns:cx2="http://schemas.microsoft.com/office/drawing/2015/10/21/chartex" xmlns:cx3="http://schemas.microsoft.com/office/drawing/2016/5/9/chartex" xmlns:cx4="http://schemas.microsoft.com/office/drawing/2016/5/10/chartex" xmlns:cx5="http://schemas.microsoft.com/office/drawing/2016/5/11/chartex" xmlns:cx6="http://schemas.microsoft.com/office/drawing/2016/5/12/chartex" xmlns:cx7="http://schemas.microsoft.com/office/drawing/2016/5/13/chartex" xmlns:cx8="http://schemas.microsoft.com/office/drawing/2016/5/14/chartex" xmlns:mc="http://schemas.openxmlformats.org/markup-compatibility/2006" xmlns:aink="http://schemas.microsoft.com/office/drawing/2016/ink" xmlns:am3d="http://schemas.microsoft.com/office/drawing/2017/model3d" xmlns:o="urn:schemas-microsoft-com:office:office" xmlns:r="http://schemas.openxmlformats.org/officeDocument/2006/relationships" xmlns:m="http://schemas.openxmlformats.org/officeDocument/2006/math" xmlns:v="urn:schemas-microsoft-com:vml" xmlns:wp14="http://schemas.microsoft.com/office/word/2010/wordprocessingDrawing" xmlns:wp="http://schemas.openxmlformats.org/drawingml/2006/wordprocessingDrawing" xmlns:w10="urn:schemas-microsoft-com:office:word" xmlns:w="http://schemas.openxmlformats.org/wordprocessingml/2006/main" xmlns:w14="http://schemas.microsoft.com/office/word/2010/wordml" xmlns:w15="http://schemas.microsoft.com/office/word/2012/wordml" xmlns:w16cid="http://schemas.microsoft.com/office/word/2016/wordml/cid" xmlns:w16se="http://schemas.microsoft.com/office/word/2015/wordml/symex" xmlns:wpg="http://schemas.microsoft.com/office/word/2010/wordprocessingGroup" xmlns:wpi="http://schemas.microsoft.com/office/word/2010/wordprocessingInk" xmlns:wne="http://schemas.microsoft.com/office/word/2006/wordml" xmlns:wps="http://schemas.microsoft.com/office/word/2010/wordprocessingShape" mc:Ignorable="w14 w15 w16se w16cid wp14">
   <w15:commentEx w15:paraId="58A3569F" w15:done="0"/>
   <w15:commentEx w15:paraId="2734F133" w15:done="0"/>
+  <w15:commentEx w15:paraId="01CCD8AC" w15:done="0"/>
   <w15:commentEx w15:paraId="69A763F9" w15:done="0"/>
-  <w15:commentEx w15:paraId="571EB8A8" w15:done="0"/>
   <w15:commentEx w15:paraId="5D5EB1C0" w15:done="0"/>
   <w15:commentEx w15:paraId="15D3D083" w15:paraIdParent="5D5EB1C0" w15:done="0"/>
 </w15:commentsEx>
@@ -7764,8 +7831,8 @@
 <w16cid:commentsIds xmlns:wpc="http://schemas.microsoft.com/office/word/2010/wordprocessingCanvas" xmlns:cx="http://schemas.microsoft.com/office/drawing/2014/chartex" xmlns:cx1="http://schemas.microsoft.com/office/drawing/2015/9/8/chartex" xmlns:cx2="http://schemas.microsoft.com/office/drawing/2015/10/21/chartex" xmlns:cx3="http://schemas.microsoft.com/office/drawing/2016/5/9/chartex" xmlns:cx4="http://schemas.microsoft.com/office/drawing/2016/5/10/chartex" xmlns:cx5="http://schemas.microsoft.com/office/drawing/2016/5/11/chartex" xmlns:cx6="http://schemas.microsoft.com/office/drawing/2016/5/12/chartex" xmlns:cx7="http://schemas.microsoft.com/office/drawing/2016/5/13/chartex" xmlns:cx8="http://schemas.microsoft.com/office/drawing/2016/5/14/chartex" xmlns:mc="http://schemas.openxmlformats.org/markup-compatibility/2006" xmlns:aink="http://schemas.microsoft.com/office/drawing/2016/ink" xmlns:am3d="http://schemas.microsoft.com/office/drawing/2017/model3d" xmlns:o="urn:schemas-microsoft-com:office:office" xmlns:r="http://schemas.openxmlformats.org/officeDocument/2006/relationships" xmlns:m="http://schemas.openxmlformats.org/officeDocument/2006/math" xmlns:v="urn:schemas-microsoft-com:vml" xmlns:wp14="http://schemas.microsoft.com/office/word/2010/wordprocessingDrawing" xmlns:wp="http://schemas.openxmlformats.org/drawingml/2006/wordprocessingDrawing" xmlns:w10="urn:schemas-microsoft-com:office:word" xmlns:w="http://schemas.openxmlformats.org/wordprocessingml/2006/main" xmlns:w14="http://schemas.microsoft.com/office/word/2010/wordml" xmlns:w15="http://schemas.microsoft.com/office/word/2012/wordml" xmlns:w16cid="http://schemas.microsoft.com/office/word/2016/wordml/cid" xmlns:w16se="http://schemas.microsoft.com/office/word/2015/wordml/symex" xmlns:wpg="http://schemas.microsoft.com/office/word/2010/wordprocessingGroup" xmlns:wpi="http://schemas.microsoft.com/office/word/2010/wordprocessingInk" xmlns:wne="http://schemas.microsoft.com/office/word/2006/wordml" xmlns:wps="http://schemas.microsoft.com/office/word/2010/wordprocessingShape" mc:Ignorable="w14 w15 w16se w16cid wp14">
   <w16cid:commentId w16cid:paraId="58A3569F" w16cid:durableId="2217AD17"/>
   <w16cid:commentId w16cid:paraId="2734F133" w16cid:durableId="221B7F11"/>
+  <w16cid:commentId w16cid:paraId="01CCD8AC" w16cid:durableId="222F51C3"/>
   <w16cid:commentId w16cid:paraId="69A763F9" w16cid:durableId="22162522"/>
-  <w16cid:commentId w16cid:paraId="571EB8A8" w16cid:durableId="22139906"/>
   <w16cid:commentId w16cid:paraId="5D5EB1C0" w16cid:durableId="220368E6"/>
   <w16cid:commentId w16cid:paraId="15D3D083" w16cid:durableId="220A4900"/>
 </w16cid:commentsIds>
@@ -8816,7 +8883,7 @@
 </file>
 
 <file path=customXml/itemProps1.xml><?xml version="1.0" encoding="utf-8"?>
-<ds:datastoreItem xmlns:ds="http://schemas.openxmlformats.org/officeDocument/2006/customXml" ds:itemID="{03C09C07-41BA-214A-81F8-2F06CF4A7FB8}">
+<ds:datastoreItem xmlns:ds="http://schemas.openxmlformats.org/officeDocument/2006/customXml" ds:itemID="{6B12D8B8-7F64-8B49-9CC7-9B9617E135BE}">
   <ds:schemaRefs>
     <ds:schemaRef ds:uri="http://schemas.openxmlformats.org/officeDocument/2006/bibliography"/>
   </ds:schemaRefs>

</xml_diff>